<commit_message>
Add rapport to gitignore ; Convert & rename img ; update img src & add Alt attribute to Index.html
</commit_message>
<xml_diff>
--- a/audit/Rapport d'optimisation.docx
+++ b/audit/Rapport d'optimisation.docx
@@ -60,7 +60,7 @@
       <w:r>
         <w:fldChar w:fldCharType="separate"/>
       </w:r>
-      <w:hyperlink r:id="rId7" w:history="1">
+      <w:hyperlink w:anchor="_n8jvrnml41oj" w:history="1">
         <w:r>
           <w:rPr>
             <w:b/>
@@ -86,7 +86,7 @@
         </w:tabs>
         <w:spacing w:before="200" w:line="240" w:lineRule="auto"/>
       </w:pPr>
-      <w:hyperlink r:id="rId8" w:history="1">
+      <w:hyperlink w:anchor="_75j88ale97cb" w:history="1">
         <w:r>
           <w:rPr>
             <w:b/>
@@ -113,7 +113,7 @@
         <w:spacing w:before="60" w:line="240" w:lineRule="auto"/>
         <w:ind w:left="360"/>
       </w:pPr>
-      <w:hyperlink r:id="rId9" w:history="1">
+      <w:hyperlink w:anchor="_uxfyskso5n4s" w:history="1">
         <w:r>
           <w:rPr>
             <w:color w:val="000000"/>
@@ -138,7 +138,7 @@
         <w:spacing w:before="60" w:line="240" w:lineRule="auto"/>
         <w:ind w:left="360"/>
       </w:pPr>
-      <w:hyperlink r:id="rId10" w:history="1">
+      <w:hyperlink w:anchor="_xkbpxkl6umhk" w:history="1">
         <w:r>
           <w:rPr>
             <w:color w:val="000000"/>
@@ -162,7 +162,7 @@
         </w:tabs>
         <w:spacing w:before="200" w:line="240" w:lineRule="auto"/>
       </w:pPr>
-      <w:hyperlink r:id="rId11" w:history="1">
+      <w:hyperlink w:anchor="_r7gkf09frlj5" w:history="1">
         <w:r>
           <w:rPr>
             <w:b/>
@@ -188,7 +188,7 @@
         </w:tabs>
         <w:spacing w:before="200" w:line="240" w:lineRule="auto"/>
       </w:pPr>
-      <w:hyperlink r:id="rId12" w:history="1">
+      <w:hyperlink w:anchor="_s89pup9bbtic" w:history="1">
         <w:r>
           <w:rPr>
             <w:b/>
@@ -215,7 +215,7 @@
         <w:spacing w:before="60" w:line="240" w:lineRule="auto"/>
         <w:ind w:left="360"/>
       </w:pPr>
-      <w:hyperlink r:id="rId13" w:history="1">
+      <w:hyperlink w:anchor="_gt5hgt2h0fn6" w:history="1">
         <w:r>
           <w:t>1 - …</w:t>
         </w:r>
@@ -233,7 +233,7 @@
         </w:tabs>
         <w:spacing w:before="200" w:line="240" w:lineRule="auto"/>
       </w:pPr>
-      <w:hyperlink r:id="rId14" w:history="1">
+      <w:hyperlink w:anchor="_w04kirgfeg7j" w:history="1">
         <w:r>
           <w:rPr>
             <w:b/>
@@ -260,7 +260,7 @@
         <w:spacing w:before="60" w:after="80" w:line="240" w:lineRule="auto"/>
         <w:ind w:left="360"/>
       </w:pPr>
-      <w:hyperlink r:id="rId15" w:history="1">
+      <w:hyperlink w:anchor="_3m019n8dyixe" w:history="1">
         <w:r>
           <w:rPr>
             <w:color w:val="000000"/>
@@ -472,6 +472,9 @@
         <w:pStyle w:val="Standard"/>
       </w:pPr>
       <w:r>
+        <w:rPr>
+          <w:noProof/>
+        </w:rPr>
         <w:drawing>
           <wp:inline distT="0" distB="0" distL="0" distR="0" wp14:anchorId="76793565" wp14:editId="0EC9CB83">
             <wp:extent cx="5731510" cy="3324860"/>
@@ -488,7 +491,7 @@
                     <pic:cNvPicPr/>
                   </pic:nvPicPr>
                   <pic:blipFill>
-                    <a:blip r:embed="rId16"/>
+                    <a:blip r:embed="rId7"/>
                     <a:stretch>
                       <a:fillRect/>
                     </a:stretch>
@@ -590,7 +593,7 @@
         <w:rPr>
           <w:i/>
         </w:rPr>
-        <w:t>XX</w:t>
+        <w:t>15</w:t>
       </w:r>
       <w:r>
         <w:t xml:space="preserve"> images pour un poids total de </w:t>
@@ -599,7 +602,7 @@
         <w:rPr>
           <w:i/>
         </w:rPr>
-        <w:t>XX</w:t>
+        <w:t>29.4</w:t>
       </w:r>
       <w:r>
         <w:t>MB. Nous avons effectué les modifications suivantes aux images :</w:t>
@@ -614,7 +617,7 @@
         </w:numPr>
       </w:pPr>
       <w:r>
-        <w:t>…</w:t>
+        <w:t>Conversion au format « webp »</w:t>
       </w:r>
     </w:p>
     <w:p>
@@ -652,7 +655,7 @@
         <w:rPr>
           <w:i/>
         </w:rPr>
-        <w:t>XX</w:t>
+        <w:t>11.4</w:t>
       </w:r>
       <w:r>
         <w:t xml:space="preserve">MB soit un gain de </w:t>
@@ -661,7 +664,7 @@
         <w:rPr>
           <w:i/>
         </w:rPr>
-        <w:t>XX</w:t>
+        <w:t>50</w:t>
       </w:r>
       <w:r>
         <w:t>%.</w:t>
@@ -786,10 +789,10 @@
       </w:pPr>
     </w:p>
     <w:sectPr>
-      <w:headerReference w:type="default" r:id="rId17"/>
-      <w:footerReference w:type="default" r:id="rId18"/>
-      <w:headerReference w:type="first" r:id="rId19"/>
-      <w:footerReference w:type="first" r:id="rId20"/>
+      <w:headerReference w:type="default" r:id="rId8"/>
+      <w:footerReference w:type="default" r:id="rId9"/>
+      <w:headerReference w:type="first" r:id="rId10"/>
+      <w:footerReference w:type="first" r:id="rId11"/>
       <w:pgSz w:w="11906" w:h="16838"/>
       <w:pgMar w:top="1440" w:right="1440" w:bottom="1440" w:left="1440" w:header="720" w:footer="720" w:gutter="0"/>
       <w:pgNumType w:start="1"/>
@@ -1019,7 +1022,6 @@
   </w:num>
   <w:num w:numId="2" w16cid:durableId="1244027916">
     <w:abstractNumId w:val="0"/>
-    <w:lvlOverride w:ilvl="0"/>
   </w:num>
 </w:numbering>
 </file>
@@ -1728,7 +1730,6 @@
     <w:rPr>
       <w:color w:val="000080"/>
       <w:u w:val="single"/>
-      <w:lang/>
     </w:rPr>
   </w:style>
   <w:style w:type="character" w:customStyle="1" w:styleId="IndexLink">

</xml_diff>